<commit_message>
Update Project Acceptance Tests.docx
Finalised formatting
</commit_message>
<xml_diff>
--- a/sprint1/Project Acceptance Tests.docx
+++ b/sprint1/Project Acceptance Tests.docx
@@ -4,13 +4,92 @@
   <w:body>
     <w:p>
       <w:pPr>
+        <w:ind w:left="720"/>
+        <w:jc w:val="center"/>
+        <w:rPr>
+          <w:rFonts w:ascii="Times New Roman" w:hAnsi="Times New Roman" w:cs="Times New Roman"/>
+        </w:rPr>
+      </w:pPr>
+      <w:r>
+        <w:rPr>
+          <w:rFonts w:ascii="Times New Roman" w:hAnsi="Times New Roman" w:cs="Times New Roman"/>
+          <w:b/>
+          <w:bCs/>
+          <w:sz w:val="32"/>
+          <w:szCs w:val="32"/>
+        </w:rPr>
+        <w:t>Sprint 1 – Scope of Work</w:t>
+      </w:r>
+    </w:p>
+    <w:p>
+      <w:pPr>
+        <w:ind w:left="720"/>
+        <w:jc w:val="center"/>
+        <w:rPr>
+          <w:rFonts w:ascii="Times New Roman" w:hAnsi="Times New Roman" w:cs="Times New Roman"/>
+        </w:rPr>
+      </w:pPr>
+      <w:r>
+        <w:rPr>
+          <w:rFonts w:ascii="Times New Roman" w:hAnsi="Times New Roman" w:cs="Times New Roman"/>
+          <w:sz w:val="28"/>
+          <w:szCs w:val="28"/>
+        </w:rPr>
+        <w:t>Team 9</w:t>
+      </w:r>
+    </w:p>
+    <w:p>
+      <w:pPr>
+        <w:spacing w:line="276" w:lineRule="auto"/>
+        <w:ind w:left="720"/>
+        <w:jc w:val="center"/>
+        <w:rPr>
+          <w:rFonts w:ascii="Times New Roman" w:hAnsi="Times New Roman" w:cs="Times New Roman"/>
+          <w:sz w:val="20"/>
+          <w:szCs w:val="20"/>
+        </w:rPr>
+      </w:pPr>
+      <w:r>
+        <w:rPr>
+          <w:rFonts w:ascii="Times New Roman" w:hAnsi="Times New Roman" w:cs="Times New Roman"/>
+          <w:sz w:val="20"/>
+          <w:szCs w:val="20"/>
+        </w:rPr>
+        <w:t>Dennis, Dhruv, Josh, Isaac, Matthew, Rodney</w:t>
+      </w:r>
+    </w:p>
+    <w:p>
+      <w:pPr>
         <w:pStyle w:val="Heading1"/>
         <w:rPr>
-          <w:lang w:val="en-US"/>
-        </w:rPr>
-      </w:pPr>
-      <w:r>
-        <w:rPr>
+          <w:rFonts w:ascii="Times New Roman" w:hAnsi="Times New Roman" w:cs="Times New Roman"/>
+          <w:color w:val="auto"/>
+          <w:lang w:val="en-US"/>
+        </w:rPr>
+      </w:pPr>
+    </w:p>
+    <w:p>
+      <w:pPr>
+        <w:pStyle w:val="Heading1"/>
+        <w:jc w:val="both"/>
+        <w:rPr>
+          <w:rFonts w:ascii="Times New Roman" w:hAnsi="Times New Roman" w:cs="Times New Roman"/>
+          <w:b/>
+          <w:bCs/>
+          <w:color w:val="auto"/>
+          <w:sz w:val="28"/>
+          <w:szCs w:val="28"/>
+          <w:lang w:val="en-US"/>
+        </w:rPr>
+      </w:pPr>
+      <w:r>
+        <w:rPr>
+          <w:rFonts w:ascii="Times New Roman" w:hAnsi="Times New Roman" w:cs="Times New Roman"/>
+          <w:b/>
+          <w:bCs/>
+          <w:color w:val="auto"/>
+          <w:sz w:val="28"/>
+          <w:szCs w:val="28"/>
           <w:lang w:val="en-US"/>
         </w:rPr>
         <w:t>Objectives:</w:t>
@@ -19,17 +98,26 @@
     <w:p>
       <w:pPr>
         <w:rPr>
-          <w:lang w:val="en-US"/>
-        </w:rPr>
-      </w:pPr>
-      <w:r>
-        <w:rPr>
+          <w:rFonts w:ascii="Times New Roman" w:hAnsi="Times New Roman" w:cs="Times New Roman"/>
+          <w:sz w:val="24"/>
+          <w:szCs w:val="24"/>
+          <w:lang w:val="en-US"/>
+        </w:rPr>
+      </w:pPr>
+      <w:r>
+        <w:rPr>
+          <w:rFonts w:ascii="Times New Roman" w:hAnsi="Times New Roman" w:cs="Times New Roman"/>
+          <w:sz w:val="24"/>
+          <w:szCs w:val="24"/>
           <w:lang w:val="en-US"/>
         </w:rPr>
         <w:t xml:space="preserve">The objective of this document is to outline the various testing methods and implementations that will be used throughout the project. </w:t>
       </w:r>
       <w:r>
         <w:rPr>
+          <w:rFonts w:ascii="Times New Roman" w:hAnsi="Times New Roman" w:cs="Times New Roman"/>
+          <w:sz w:val="24"/>
+          <w:szCs w:val="24"/>
           <w:lang w:val="en-US"/>
         </w:rPr>
         <w:br/>
@@ -39,6 +127,7 @@
     <w:p>
       <w:pPr>
         <w:rPr>
+          <w:rFonts w:ascii="Times New Roman" w:hAnsi="Times New Roman" w:cs="Times New Roman"/>
           <w:lang w:val="en-US"/>
         </w:rPr>
       </w:pPr>
@@ -51,11 +140,23 @@
           <w:numId w:val="1"/>
         </w:numPr>
         <w:rPr>
-          <w:lang w:val="en-US"/>
-        </w:rPr>
-      </w:pPr>
-      <w:r>
-        <w:rPr>
+          <w:rFonts w:ascii="Times New Roman" w:hAnsi="Times New Roman" w:cs="Times New Roman"/>
+          <w:b/>
+          <w:bCs/>
+          <w:color w:val="auto"/>
+          <w:sz w:val="28"/>
+          <w:szCs w:val="28"/>
+          <w:lang w:val="en-US"/>
+        </w:rPr>
+      </w:pPr>
+      <w:r>
+        <w:rPr>
+          <w:rFonts w:ascii="Times New Roman" w:hAnsi="Times New Roman" w:cs="Times New Roman"/>
+          <w:b/>
+          <w:bCs/>
+          <w:color w:val="auto"/>
+          <w:sz w:val="28"/>
+          <w:szCs w:val="28"/>
           <w:lang w:val="en-US"/>
         </w:rPr>
         <w:t>FPS Test</w:t>
@@ -65,23 +166,26 @@
       <w:pPr>
         <w:ind w:left="360"/>
         <w:rPr>
-          <w:lang w:val="en-US"/>
-        </w:rPr>
-      </w:pPr>
-      <w:r>
-        <w:rPr>
-          <w:lang w:val="en-US"/>
-        </w:rPr>
-        <w:t xml:space="preserve">The simulation is expected to </w:t>
-      </w:r>
-      <w:r>
-        <w:rPr>
-          <w:lang w:val="en-US"/>
-        </w:rPr>
-        <w:t xml:space="preserve">run smoothly as to avoid motion sickness. </w:t>
-      </w:r>
-      <w:r>
-        <w:rPr>
+          <w:rFonts w:ascii="Times New Roman" w:hAnsi="Times New Roman" w:cs="Times New Roman"/>
+          <w:sz w:val="24"/>
+          <w:szCs w:val="24"/>
+          <w:lang w:val="en-US"/>
+        </w:rPr>
+      </w:pPr>
+      <w:r>
+        <w:rPr>
+          <w:rFonts w:ascii="Times New Roman" w:hAnsi="Times New Roman" w:cs="Times New Roman"/>
+          <w:sz w:val="24"/>
+          <w:szCs w:val="24"/>
+          <w:lang w:val="en-US"/>
+        </w:rPr>
+        <w:t xml:space="preserve">The simulation is expected to run smoothly as to avoid motion sickness. </w:t>
+      </w:r>
+      <w:r>
+        <w:rPr>
+          <w:rFonts w:ascii="Times New Roman" w:hAnsi="Times New Roman" w:cs="Times New Roman"/>
+          <w:sz w:val="24"/>
+          <w:szCs w:val="24"/>
           <w:lang w:val="en-US"/>
         </w:rPr>
         <w:br/>
@@ -89,12 +193,18 @@
       </w:r>
       <w:r>
         <w:rPr>
+          <w:rFonts w:ascii="Times New Roman" w:hAnsi="Times New Roman" w:cs="Times New Roman"/>
+          <w:sz w:val="24"/>
+          <w:szCs w:val="24"/>
           <w:lang w:val="en-US"/>
         </w:rPr>
         <w:t xml:space="preserve"> for further review</w:t>
       </w:r>
       <w:r>
         <w:rPr>
+          <w:rFonts w:ascii="Times New Roman" w:hAnsi="Times New Roman" w:cs="Times New Roman"/>
+          <w:sz w:val="24"/>
+          <w:szCs w:val="24"/>
           <w:lang w:val="en-US"/>
         </w:rPr>
         <w:t>.</w:t>
@@ -104,6 +214,7 @@
       <w:pPr>
         <w:ind w:left="360"/>
         <w:rPr>
+          <w:rFonts w:ascii="Times New Roman" w:hAnsi="Times New Roman" w:cs="Times New Roman"/>
           <w:lang w:val="en-US"/>
         </w:rPr>
       </w:pPr>
@@ -116,11 +227,23 @@
           <w:numId w:val="1"/>
         </w:numPr>
         <w:rPr>
-          <w:lang w:val="en-US"/>
-        </w:rPr>
-      </w:pPr>
-      <w:r>
-        <w:rPr>
+          <w:rFonts w:ascii="Times New Roman" w:hAnsi="Times New Roman" w:cs="Times New Roman"/>
+          <w:b/>
+          <w:bCs/>
+          <w:color w:val="auto"/>
+          <w:sz w:val="28"/>
+          <w:szCs w:val="28"/>
+          <w:lang w:val="en-US"/>
+        </w:rPr>
+      </w:pPr>
+      <w:r>
+        <w:rPr>
+          <w:rFonts w:ascii="Times New Roman" w:hAnsi="Times New Roman" w:cs="Times New Roman"/>
+          <w:b/>
+          <w:bCs/>
+          <w:color w:val="auto"/>
+          <w:sz w:val="28"/>
+          <w:szCs w:val="28"/>
           <w:lang w:val="en-US"/>
         </w:rPr>
         <w:t>Multithreaded Test</w:t>
@@ -130,17 +253,26 @@
       <w:pPr>
         <w:ind w:left="360"/>
         <w:rPr>
-          <w:lang w:val="en-US"/>
-        </w:rPr>
-      </w:pPr>
-      <w:r>
-        <w:rPr>
+          <w:rFonts w:ascii="Times New Roman" w:hAnsi="Times New Roman" w:cs="Times New Roman"/>
+          <w:sz w:val="24"/>
+          <w:szCs w:val="24"/>
+          <w:lang w:val="en-US"/>
+        </w:rPr>
+      </w:pPr>
+      <w:r>
+        <w:rPr>
+          <w:rFonts w:ascii="Times New Roman" w:hAnsi="Times New Roman" w:cs="Times New Roman"/>
+          <w:sz w:val="24"/>
+          <w:szCs w:val="24"/>
           <w:lang w:val="en-US"/>
         </w:rPr>
         <w:t xml:space="preserve">The simulation is expected to be implemented in a multithreaded manner. </w:t>
       </w:r>
       <w:r>
         <w:rPr>
+          <w:rFonts w:ascii="Times New Roman" w:hAnsi="Times New Roman" w:cs="Times New Roman"/>
+          <w:sz w:val="24"/>
+          <w:szCs w:val="24"/>
           <w:lang w:val="en-US"/>
         </w:rPr>
         <w:br/>
@@ -151,6 +283,7 @@
       <w:pPr>
         <w:ind w:left="360"/>
         <w:rPr>
+          <w:rFonts w:ascii="Times New Roman" w:hAnsi="Times New Roman" w:cs="Times New Roman"/>
           <w:lang w:val="en-US"/>
         </w:rPr>
       </w:pPr>
@@ -163,11 +296,23 @@
           <w:numId w:val="1"/>
         </w:numPr>
         <w:rPr>
-          <w:lang w:val="en-US"/>
-        </w:rPr>
-      </w:pPr>
-      <w:r>
-        <w:rPr>
+          <w:rFonts w:ascii="Times New Roman" w:hAnsi="Times New Roman" w:cs="Times New Roman"/>
+          <w:b/>
+          <w:bCs/>
+          <w:color w:val="auto"/>
+          <w:sz w:val="28"/>
+          <w:szCs w:val="28"/>
+          <w:lang w:val="en-US"/>
+        </w:rPr>
+      </w:pPr>
+      <w:r>
+        <w:rPr>
+          <w:rFonts w:ascii="Times New Roman" w:hAnsi="Times New Roman" w:cs="Times New Roman"/>
+          <w:b/>
+          <w:bCs/>
+          <w:color w:val="auto"/>
+          <w:sz w:val="28"/>
+          <w:szCs w:val="28"/>
           <w:lang w:val="en-US"/>
         </w:rPr>
         <w:t>Multiple particle Test</w:t>
@@ -177,17 +322,26 @@
       <w:pPr>
         <w:ind w:left="360"/>
         <w:rPr>
-          <w:lang w:val="en-US"/>
-        </w:rPr>
-      </w:pPr>
-      <w:r>
-        <w:rPr>
+          <w:rFonts w:ascii="Times New Roman" w:hAnsi="Times New Roman" w:cs="Times New Roman"/>
+          <w:sz w:val="24"/>
+          <w:szCs w:val="24"/>
+          <w:lang w:val="en-US"/>
+        </w:rPr>
+      </w:pPr>
+      <w:r>
+        <w:rPr>
+          <w:rFonts w:ascii="Times New Roman" w:hAnsi="Times New Roman" w:cs="Times New Roman"/>
+          <w:sz w:val="24"/>
+          <w:szCs w:val="24"/>
           <w:lang w:val="en-US"/>
         </w:rPr>
         <w:t>The simulation is expected to be able to render at most ten particles per simulation space.</w:t>
       </w:r>
       <w:r>
         <w:rPr>
+          <w:rFonts w:ascii="Times New Roman" w:hAnsi="Times New Roman" w:cs="Times New Roman"/>
+          <w:sz w:val="24"/>
+          <w:szCs w:val="24"/>
           <w:lang w:val="en-US"/>
         </w:rPr>
         <w:br/>
@@ -198,11 +352,17 @@
       <w:pPr>
         <w:ind w:left="360"/>
         <w:rPr>
-          <w:lang w:val="en-US"/>
-        </w:rPr>
-      </w:pPr>
-      <w:r>
-        <w:rPr>
+          <w:rFonts w:ascii="Times New Roman" w:hAnsi="Times New Roman" w:cs="Times New Roman"/>
+          <w:sz w:val="24"/>
+          <w:szCs w:val="24"/>
+          <w:lang w:val="en-US"/>
+        </w:rPr>
+      </w:pPr>
+      <w:r>
+        <w:rPr>
+          <w:rFonts w:ascii="Times New Roman" w:hAnsi="Times New Roman" w:cs="Times New Roman"/>
+          <w:sz w:val="24"/>
+          <w:szCs w:val="24"/>
           <w:lang w:val="en-US"/>
         </w:rPr>
         <w:t>Automatic tests will summon ten particles and then attempt to summon an eleventh. It will then scan the environment counting all particles and assert that only ten exist, and that they match the initial ten created.</w:t>
@@ -212,11 +372,17 @@
       <w:pPr>
         <w:ind w:left="360"/>
         <w:rPr>
-          <w:lang w:val="en-US"/>
-        </w:rPr>
-      </w:pPr>
-      <w:r>
-        <w:rPr>
+          <w:rFonts w:ascii="Times New Roman" w:hAnsi="Times New Roman" w:cs="Times New Roman"/>
+          <w:sz w:val="24"/>
+          <w:szCs w:val="24"/>
+          <w:lang w:val="en-US"/>
+        </w:rPr>
+      </w:pPr>
+      <w:r>
+        <w:rPr>
+          <w:rFonts w:ascii="Times New Roman" w:hAnsi="Times New Roman" w:cs="Times New Roman"/>
+          <w:sz w:val="24"/>
+          <w:szCs w:val="24"/>
           <w:lang w:val="en-US"/>
         </w:rPr>
         <w:t>Automatic tests will summon ten particles with random attributes and simulate them for an amount of time whilst consistently measuring the framerate. Should the framerate drop below the minimum allowed, the test will fail recording all attributes of the simulation at the time.</w:t>
@@ -226,6 +392,7 @@
       <w:pPr>
         <w:ind w:left="360"/>
         <w:rPr>
+          <w:rFonts w:ascii="Times New Roman" w:hAnsi="Times New Roman" w:cs="Times New Roman"/>
           <w:lang w:val="en-US"/>
         </w:rPr>
       </w:pPr>
@@ -238,11 +405,23 @@
           <w:numId w:val="1"/>
         </w:numPr>
         <w:rPr>
-          <w:lang w:val="en-US"/>
-        </w:rPr>
-      </w:pPr>
-      <w:r>
-        <w:rPr>
+          <w:rFonts w:ascii="Times New Roman" w:hAnsi="Times New Roman" w:cs="Times New Roman"/>
+          <w:b/>
+          <w:bCs/>
+          <w:color w:val="auto"/>
+          <w:sz w:val="28"/>
+          <w:szCs w:val="28"/>
+          <w:lang w:val="en-US"/>
+        </w:rPr>
+      </w:pPr>
+      <w:r>
+        <w:rPr>
+          <w:rFonts w:ascii="Times New Roman" w:hAnsi="Times New Roman" w:cs="Times New Roman"/>
+          <w:b/>
+          <w:bCs/>
+          <w:color w:val="auto"/>
+          <w:sz w:val="28"/>
+          <w:szCs w:val="28"/>
           <w:lang w:val="en-US"/>
         </w:rPr>
         <w:t>Isolation Test</w:t>
@@ -252,17 +431,26 @@
       <w:pPr>
         <w:ind w:left="360"/>
         <w:rPr>
-          <w:lang w:val="en-US"/>
-        </w:rPr>
-      </w:pPr>
-      <w:r>
-        <w:rPr>
+          <w:rFonts w:ascii="Times New Roman" w:hAnsi="Times New Roman" w:cs="Times New Roman"/>
+          <w:sz w:val="24"/>
+          <w:szCs w:val="24"/>
+          <w:lang w:val="en-US"/>
+        </w:rPr>
+      </w:pPr>
+      <w:r>
+        <w:rPr>
+          <w:rFonts w:ascii="Times New Roman" w:hAnsi="Times New Roman" w:cs="Times New Roman"/>
+          <w:sz w:val="24"/>
+          <w:szCs w:val="24"/>
           <w:lang w:val="en-US"/>
         </w:rPr>
         <w:t>It is expected that isolated environments should be allowed to simulate simultaneously.</w:t>
       </w:r>
       <w:r>
         <w:rPr>
+          <w:rFonts w:ascii="Times New Roman" w:hAnsi="Times New Roman" w:cs="Times New Roman"/>
+          <w:sz w:val="24"/>
+          <w:szCs w:val="24"/>
           <w:lang w:val="en-US"/>
         </w:rPr>
         <w:br/>
@@ -270,6 +458,9 @@
       </w:r>
       <w:r>
         <w:rPr>
+          <w:rFonts w:ascii="Times New Roman" w:hAnsi="Times New Roman" w:cs="Times New Roman"/>
+          <w:sz w:val="24"/>
+          <w:szCs w:val="24"/>
           <w:lang w:val="en-US"/>
         </w:rPr>
         <w:t>their parameters, classes, and data, to maintain that they are self-contained.</w:t>
@@ -279,6 +470,7 @@
       <w:pPr>
         <w:ind w:left="360"/>
         <w:rPr>
+          <w:rFonts w:ascii="Times New Roman" w:hAnsi="Times New Roman" w:cs="Times New Roman"/>
           <w:lang w:val="en-US"/>
         </w:rPr>
       </w:pPr>
@@ -291,13 +483,26 @@
           <w:numId w:val="1"/>
         </w:numPr>
         <w:rPr>
-          <w:lang w:val="en-US"/>
-        </w:rPr>
-      </w:pPr>
-      <w:r>
-        <w:rPr>
-          <w:lang w:val="en-US"/>
-        </w:rPr>
+          <w:rFonts w:ascii="Times New Roman" w:hAnsi="Times New Roman" w:cs="Times New Roman"/>
+          <w:b/>
+          <w:bCs/>
+          <w:color w:val="auto"/>
+          <w:sz w:val="28"/>
+          <w:szCs w:val="28"/>
+          <w:lang w:val="en-US"/>
+        </w:rPr>
+      </w:pPr>
+      <w:r>
+        <w:rPr>
+          <w:rFonts w:ascii="Times New Roman" w:hAnsi="Times New Roman" w:cs="Times New Roman"/>
+          <w:b/>
+          <w:bCs/>
+          <w:color w:val="auto"/>
+          <w:sz w:val="28"/>
+          <w:szCs w:val="28"/>
+          <w:lang w:val="en-US"/>
+        </w:rPr>
+        <w:lastRenderedPageBreak/>
         <w:t>Particle creation and destruction Test</w:t>
       </w:r>
     </w:p>
@@ -305,17 +510,26 @@
       <w:pPr>
         <w:ind w:left="360"/>
         <w:rPr>
-          <w:lang w:val="en-US"/>
-        </w:rPr>
-      </w:pPr>
-      <w:r>
-        <w:rPr>
+          <w:rFonts w:ascii="Times New Roman" w:hAnsi="Times New Roman" w:cs="Times New Roman"/>
+          <w:sz w:val="24"/>
+          <w:szCs w:val="24"/>
+          <w:lang w:val="en-US"/>
+        </w:rPr>
+      </w:pPr>
+      <w:r>
+        <w:rPr>
+          <w:rFonts w:ascii="Times New Roman" w:hAnsi="Times New Roman" w:cs="Times New Roman"/>
+          <w:sz w:val="24"/>
+          <w:szCs w:val="24"/>
           <w:lang w:val="en-US"/>
         </w:rPr>
         <w:t>It is expected that particles will be able to be created and destroyed at will during any part of the simulation.</w:t>
       </w:r>
       <w:r>
         <w:rPr>
+          <w:rFonts w:ascii="Times New Roman" w:hAnsi="Times New Roman" w:cs="Times New Roman"/>
+          <w:sz w:val="24"/>
+          <w:szCs w:val="24"/>
           <w:lang w:val="en-US"/>
         </w:rPr>
         <w:br/>
@@ -324,6 +538,9 @@
       <w:proofErr w:type="gramStart"/>
       <w:r>
         <w:rPr>
+          <w:rFonts w:ascii="Times New Roman" w:hAnsi="Times New Roman" w:cs="Times New Roman"/>
+          <w:sz w:val="24"/>
+          <w:szCs w:val="24"/>
           <w:lang w:val="en-US"/>
         </w:rPr>
         <w:t>fail</w:t>
@@ -331,21 +548,21 @@
       <w:proofErr w:type="gramEnd"/>
       <w:r>
         <w:rPr>
+          <w:rFonts w:ascii="Times New Roman" w:hAnsi="Times New Roman" w:cs="Times New Roman"/>
+          <w:sz w:val="24"/>
+          <w:szCs w:val="24"/>
           <w:lang w:val="en-US"/>
         </w:rPr>
         <w:t xml:space="preserve"> an error will be recorded with all details of the attempt.</w:t>
       </w:r>
       <w:r>
         <w:rPr>
+          <w:rFonts w:ascii="Times New Roman" w:hAnsi="Times New Roman" w:cs="Times New Roman"/>
+          <w:sz w:val="24"/>
+          <w:szCs w:val="24"/>
           <w:lang w:val="en-US"/>
         </w:rPr>
         <w:br/>
-      </w:r>
-      <w:r>
-        <w:rPr>
-          <w:lang w:val="en-US"/>
-        </w:rPr>
-        <w:lastRenderedPageBreak/>
         <w:t>Automated tests will also create particles, delete them, and then search the environment for the deleted particles. Should the search discover the particles that were supposed to be deleted, an error will be recorded with details of said particles.</w:t>
       </w:r>
     </w:p>
@@ -357,11 +574,23 @@
           <w:numId w:val="1"/>
         </w:numPr>
         <w:rPr>
-          <w:lang w:val="en-US"/>
-        </w:rPr>
-      </w:pPr>
-      <w:r>
-        <w:rPr>
+          <w:rFonts w:ascii="Times New Roman" w:hAnsi="Times New Roman" w:cs="Times New Roman"/>
+          <w:b/>
+          <w:bCs/>
+          <w:color w:val="auto"/>
+          <w:sz w:val="28"/>
+          <w:szCs w:val="28"/>
+          <w:lang w:val="en-US"/>
+        </w:rPr>
+      </w:pPr>
+      <w:r>
+        <w:rPr>
+          <w:rFonts w:ascii="Times New Roman" w:hAnsi="Times New Roman" w:cs="Times New Roman"/>
+          <w:b/>
+          <w:bCs/>
+          <w:color w:val="auto"/>
+          <w:sz w:val="28"/>
+          <w:szCs w:val="28"/>
           <w:lang w:val="en-US"/>
         </w:rPr>
         <w:t>Scale Test</w:t>
@@ -371,17 +600,26 @@
       <w:pPr>
         <w:ind w:left="360"/>
         <w:rPr>
-          <w:lang w:val="en-US"/>
-        </w:rPr>
-      </w:pPr>
-      <w:r>
-        <w:rPr>
+          <w:rFonts w:ascii="Times New Roman" w:hAnsi="Times New Roman" w:cs="Times New Roman"/>
+          <w:sz w:val="24"/>
+          <w:szCs w:val="24"/>
+          <w:lang w:val="en-US"/>
+        </w:rPr>
+      </w:pPr>
+      <w:r>
+        <w:rPr>
+          <w:rFonts w:ascii="Times New Roman" w:hAnsi="Times New Roman" w:cs="Times New Roman"/>
+          <w:sz w:val="24"/>
+          <w:szCs w:val="24"/>
           <w:lang w:val="en-US"/>
         </w:rPr>
         <w:t>It is expected that scaled information will be able to be extracted from the simulation.</w:t>
       </w:r>
       <w:r>
         <w:rPr>
+          <w:rFonts w:ascii="Times New Roman" w:hAnsi="Times New Roman" w:cs="Times New Roman"/>
+          <w:sz w:val="24"/>
+          <w:szCs w:val="24"/>
           <w:lang w:val="en-US"/>
         </w:rPr>
         <w:br/>
@@ -392,6 +630,7 @@
       <w:pPr>
         <w:ind w:left="360"/>
         <w:rPr>
+          <w:rFonts w:ascii="Times New Roman" w:hAnsi="Times New Roman" w:cs="Times New Roman"/>
           <w:lang w:val="en-US"/>
         </w:rPr>
       </w:pPr>
@@ -404,11 +643,23 @@
           <w:numId w:val="1"/>
         </w:numPr>
         <w:rPr>
-          <w:lang w:val="en-US"/>
-        </w:rPr>
-      </w:pPr>
-      <w:r>
-        <w:rPr>
+          <w:rFonts w:ascii="Times New Roman" w:hAnsi="Times New Roman" w:cs="Times New Roman"/>
+          <w:b/>
+          <w:bCs/>
+          <w:color w:val="auto"/>
+          <w:sz w:val="28"/>
+          <w:szCs w:val="28"/>
+          <w:lang w:val="en-US"/>
+        </w:rPr>
+      </w:pPr>
+      <w:r>
+        <w:rPr>
+          <w:rFonts w:ascii="Times New Roman" w:hAnsi="Times New Roman" w:cs="Times New Roman"/>
+          <w:b/>
+          <w:bCs/>
+          <w:color w:val="auto"/>
+          <w:sz w:val="28"/>
+          <w:szCs w:val="28"/>
           <w:lang w:val="en-US"/>
         </w:rPr>
         <w:t>Vector Field Test</w:t>
@@ -418,23 +669,35 @@
       <w:pPr>
         <w:ind w:left="360"/>
         <w:rPr>
-          <w:lang w:val="en-US"/>
-        </w:rPr>
-      </w:pPr>
-      <w:r>
-        <w:rPr>
+          <w:rFonts w:ascii="Times New Roman" w:hAnsi="Times New Roman" w:cs="Times New Roman"/>
+          <w:sz w:val="24"/>
+          <w:szCs w:val="24"/>
+          <w:lang w:val="en-US"/>
+        </w:rPr>
+      </w:pPr>
+      <w:r>
+        <w:rPr>
+          <w:rFonts w:ascii="Times New Roman" w:hAnsi="Times New Roman" w:cs="Times New Roman"/>
+          <w:sz w:val="24"/>
+          <w:szCs w:val="24"/>
           <w:lang w:val="en-US"/>
         </w:rPr>
         <w:t xml:space="preserve">It is expected that at least three vector fields </w:t>
       </w:r>
       <w:r>
         <w:rPr>
+          <w:rFonts w:ascii="Times New Roman" w:hAnsi="Times New Roman" w:cs="Times New Roman"/>
+          <w:sz w:val="24"/>
+          <w:szCs w:val="24"/>
           <w:lang w:val="en-US"/>
         </w:rPr>
         <w:t>be used to emulate interactions.</w:t>
       </w:r>
       <w:r>
         <w:rPr>
+          <w:rFonts w:ascii="Times New Roman" w:hAnsi="Times New Roman" w:cs="Times New Roman"/>
+          <w:sz w:val="24"/>
+          <w:szCs w:val="24"/>
           <w:lang w:val="en-US"/>
         </w:rPr>
         <w:br/>
@@ -445,11 +708,17 @@
       <w:pPr>
         <w:ind w:left="360"/>
         <w:rPr>
-          <w:lang w:val="en-US"/>
-        </w:rPr>
-      </w:pPr>
-      <w:r>
-        <w:rPr>
+          <w:rFonts w:ascii="Times New Roman" w:hAnsi="Times New Roman" w:cs="Times New Roman"/>
+          <w:sz w:val="24"/>
+          <w:szCs w:val="24"/>
+          <w:lang w:val="en-US"/>
+        </w:rPr>
+      </w:pPr>
+      <w:r>
+        <w:rPr>
+          <w:rFonts w:ascii="Times New Roman" w:hAnsi="Times New Roman" w:cs="Times New Roman"/>
+          <w:sz w:val="24"/>
+          <w:szCs w:val="24"/>
           <w:lang w:val="en-US"/>
         </w:rPr>
         <w:t>The vector field combinations will be as follows:</w:t>
@@ -463,11 +732,17 @@
           <w:numId w:val="2"/>
         </w:numPr>
         <w:rPr>
-          <w:lang w:val="en-US"/>
-        </w:rPr>
-      </w:pPr>
-      <w:r>
-        <w:rPr>
+          <w:rFonts w:ascii="Times New Roman" w:hAnsi="Times New Roman" w:cs="Times New Roman"/>
+          <w:sz w:val="24"/>
+          <w:szCs w:val="24"/>
+          <w:lang w:val="en-US"/>
+        </w:rPr>
+      </w:pPr>
+      <w:r>
+        <w:rPr>
+          <w:rFonts w:ascii="Times New Roman" w:hAnsi="Times New Roman" w:cs="Times New Roman"/>
+          <w:sz w:val="24"/>
+          <w:szCs w:val="24"/>
           <w:lang w:val="en-US"/>
         </w:rPr>
         <w:t>Coulomb Potential</w:t>
@@ -481,11 +756,17 @@
           <w:numId w:val="2"/>
         </w:numPr>
         <w:rPr>
-          <w:lang w:val="en-US"/>
-        </w:rPr>
-      </w:pPr>
-      <w:r>
-        <w:rPr>
+          <w:rFonts w:ascii="Times New Roman" w:hAnsi="Times New Roman" w:cs="Times New Roman"/>
+          <w:sz w:val="24"/>
+          <w:szCs w:val="24"/>
+          <w:lang w:val="en-US"/>
+        </w:rPr>
+      </w:pPr>
+      <w:r>
+        <w:rPr>
+          <w:rFonts w:ascii="Times New Roman" w:hAnsi="Times New Roman" w:cs="Times New Roman"/>
+          <w:sz w:val="24"/>
+          <w:szCs w:val="24"/>
           <w:lang w:val="en-US"/>
         </w:rPr>
         <w:t>Lennard-Jones Potential</w:t>
@@ -499,11 +780,17 @@
           <w:numId w:val="2"/>
         </w:numPr>
         <w:rPr>
-          <w:lang w:val="en-US"/>
-        </w:rPr>
-      </w:pPr>
-      <w:r>
-        <w:rPr>
+          <w:rFonts w:ascii="Times New Roman" w:hAnsi="Times New Roman" w:cs="Times New Roman"/>
+          <w:sz w:val="24"/>
+          <w:szCs w:val="24"/>
+          <w:lang w:val="en-US"/>
+        </w:rPr>
+      </w:pPr>
+      <w:r>
+        <w:rPr>
+          <w:rFonts w:ascii="Times New Roman" w:hAnsi="Times New Roman" w:cs="Times New Roman"/>
+          <w:sz w:val="24"/>
+          <w:szCs w:val="24"/>
           <w:lang w:val="en-US"/>
         </w:rPr>
         <w:t>Morse Potential</w:t>
@@ -517,27 +804,30 @@
           <w:numId w:val="2"/>
         </w:numPr>
         <w:rPr>
-          <w:lang w:val="en-US"/>
-        </w:rPr>
-      </w:pPr>
-      <w:r>
-        <w:rPr>
+          <w:rFonts w:ascii="Times New Roman" w:hAnsi="Times New Roman" w:cs="Times New Roman"/>
+          <w:sz w:val="24"/>
+          <w:szCs w:val="24"/>
+          <w:lang w:val="en-US"/>
+        </w:rPr>
+      </w:pPr>
+      <w:r>
+        <w:rPr>
+          <w:rFonts w:ascii="Times New Roman" w:hAnsi="Times New Roman" w:cs="Times New Roman"/>
+          <w:sz w:val="24"/>
+          <w:szCs w:val="24"/>
           <w:lang w:val="en-US"/>
         </w:rPr>
         <w:t>Coulomb Potential</w:t>
       </w:r>
       <w:r>
         <w:rPr>
+          <w:rFonts w:ascii="Times New Roman" w:hAnsi="Times New Roman" w:cs="Times New Roman"/>
+          <w:sz w:val="24"/>
+          <w:szCs w:val="24"/>
           <w:lang w:val="en-US"/>
         </w:rPr>
         <w:tab/>
-        <w:t xml:space="preserve"> + </w:t>
-      </w:r>
-      <w:r>
-        <w:rPr>
-          <w:lang w:val="en-US"/>
-        </w:rPr>
-        <w:t>Lennard-Jones Potential</w:t>
+        <w:t xml:space="preserve"> + Lennard-Jones Potential</w:t>
       </w:r>
     </w:p>
     <w:p>
@@ -548,26 +838,20 @@
           <w:numId w:val="2"/>
         </w:numPr>
         <w:rPr>
-          <w:lang w:val="en-US"/>
-        </w:rPr>
-      </w:pPr>
-      <w:r>
-        <w:rPr>
-          <w:lang w:val="en-US"/>
-        </w:rPr>
-        <w:t>Lennard-Jones Potential</w:t>
-      </w:r>
-      <w:r>
-        <w:rPr>
-          <w:lang w:val="en-US"/>
-        </w:rPr>
-        <w:t xml:space="preserve"> + </w:t>
-      </w:r>
-      <w:r>
-        <w:rPr>
-          <w:lang w:val="en-US"/>
-        </w:rPr>
-        <w:t>Morse Potential</w:t>
+          <w:rFonts w:ascii="Times New Roman" w:hAnsi="Times New Roman" w:cs="Times New Roman"/>
+          <w:sz w:val="24"/>
+          <w:szCs w:val="24"/>
+          <w:lang w:val="en-US"/>
+        </w:rPr>
+      </w:pPr>
+      <w:r>
+        <w:rPr>
+          <w:rFonts w:ascii="Times New Roman" w:hAnsi="Times New Roman" w:cs="Times New Roman"/>
+          <w:sz w:val="24"/>
+          <w:szCs w:val="24"/>
+          <w:lang w:val="en-US"/>
+        </w:rPr>
+        <w:t>Lennard-Jones Potential + Morse Potential</w:t>
       </w:r>
     </w:p>
     <w:p>
@@ -578,27 +862,30 @@
           <w:numId w:val="2"/>
         </w:numPr>
         <w:rPr>
-          <w:lang w:val="en-US"/>
-        </w:rPr>
-      </w:pPr>
-      <w:r>
-        <w:rPr>
+          <w:rFonts w:ascii="Times New Roman" w:hAnsi="Times New Roman" w:cs="Times New Roman"/>
+          <w:sz w:val="24"/>
+          <w:szCs w:val="24"/>
+          <w:lang w:val="en-US"/>
+        </w:rPr>
+      </w:pPr>
+      <w:r>
+        <w:rPr>
+          <w:rFonts w:ascii="Times New Roman" w:hAnsi="Times New Roman" w:cs="Times New Roman"/>
+          <w:sz w:val="24"/>
+          <w:szCs w:val="24"/>
           <w:lang w:val="en-US"/>
         </w:rPr>
         <w:t>Coulomb Potential</w:t>
       </w:r>
       <w:r>
         <w:rPr>
+          <w:rFonts w:ascii="Times New Roman" w:hAnsi="Times New Roman" w:cs="Times New Roman"/>
+          <w:sz w:val="24"/>
+          <w:szCs w:val="24"/>
           <w:lang w:val="en-US"/>
         </w:rPr>
         <w:tab/>
-        <w:t xml:space="preserve"> + </w:t>
-      </w:r>
-      <w:r>
-        <w:rPr>
-          <w:lang w:val="en-US"/>
-        </w:rPr>
-        <w:t>Morse Potential</w:t>
+        <w:t xml:space="preserve"> + Morse Potential</w:t>
       </w:r>
     </w:p>
     <w:p>
@@ -609,11 +896,17 @@
           <w:numId w:val="2"/>
         </w:numPr>
         <w:rPr>
-          <w:lang w:val="en-US"/>
-        </w:rPr>
-      </w:pPr>
-      <w:r>
-        <w:rPr>
+          <w:rFonts w:ascii="Times New Roman" w:hAnsi="Times New Roman" w:cs="Times New Roman"/>
+          <w:sz w:val="24"/>
+          <w:szCs w:val="24"/>
+          <w:lang w:val="en-US"/>
+        </w:rPr>
+      </w:pPr>
+      <w:r>
+        <w:rPr>
+          <w:rFonts w:ascii="Times New Roman" w:hAnsi="Times New Roman" w:cs="Times New Roman"/>
+          <w:sz w:val="24"/>
+          <w:szCs w:val="24"/>
           <w:lang w:val="en-US"/>
         </w:rPr>
         <w:t>All three Potentials</w:t>
@@ -623,6 +916,7 @@
       <w:pPr>
         <w:ind w:left="360"/>
         <w:rPr>
+          <w:rFonts w:ascii="Times New Roman" w:hAnsi="Times New Roman" w:cs="Times New Roman"/>
           <w:lang w:val="en-US"/>
         </w:rPr>
       </w:pPr>
@@ -635,11 +929,23 @@
           <w:numId w:val="2"/>
         </w:numPr>
         <w:rPr>
-          <w:lang w:val="en-US"/>
-        </w:rPr>
-      </w:pPr>
-      <w:r>
-        <w:rPr>
+          <w:rFonts w:ascii="Times New Roman" w:hAnsi="Times New Roman" w:cs="Times New Roman"/>
+          <w:b/>
+          <w:bCs/>
+          <w:color w:val="auto"/>
+          <w:sz w:val="28"/>
+          <w:szCs w:val="28"/>
+          <w:lang w:val="en-US"/>
+        </w:rPr>
+      </w:pPr>
+      <w:r>
+        <w:rPr>
+          <w:rFonts w:ascii="Times New Roman" w:hAnsi="Times New Roman" w:cs="Times New Roman"/>
+          <w:b/>
+          <w:bCs/>
+          <w:color w:val="auto"/>
+          <w:sz w:val="28"/>
+          <w:szCs w:val="28"/>
           <w:lang w:val="en-US"/>
         </w:rPr>
         <w:t>Collision Test</w:t>
@@ -649,17 +955,26 @@
       <w:pPr>
         <w:ind w:left="360"/>
         <w:rPr>
-          <w:lang w:val="en-US"/>
-        </w:rPr>
-      </w:pPr>
-      <w:r>
-        <w:rPr>
+          <w:rFonts w:ascii="Times New Roman" w:hAnsi="Times New Roman" w:cs="Times New Roman"/>
+          <w:sz w:val="24"/>
+          <w:szCs w:val="24"/>
+          <w:lang w:val="en-US"/>
+        </w:rPr>
+      </w:pPr>
+      <w:r>
+        <w:rPr>
+          <w:rFonts w:ascii="Times New Roman" w:hAnsi="Times New Roman" w:cs="Times New Roman"/>
+          <w:sz w:val="24"/>
+          <w:szCs w:val="24"/>
           <w:lang w:val="en-US"/>
         </w:rPr>
         <w:t>It is expected that the simulation calculates particle collisions.</w:t>
       </w:r>
       <w:r>
         <w:rPr>
+          <w:rFonts w:ascii="Times New Roman" w:hAnsi="Times New Roman" w:cs="Times New Roman"/>
+          <w:sz w:val="24"/>
+          <w:szCs w:val="24"/>
           <w:lang w:val="en-US"/>
         </w:rPr>
         <w:br/>
@@ -667,6 +982,9 @@
       </w:r>
       <w:r>
         <w:rPr>
+          <w:rFonts w:ascii="Times New Roman" w:hAnsi="Times New Roman" w:cs="Times New Roman"/>
+          <w:sz w:val="24"/>
+          <w:szCs w:val="24"/>
           <w:lang w:val="en-US"/>
         </w:rPr>
         <w:br/>
@@ -1295,6 +1613,7 @@
   <w:style w:type="character" w:default="1" w:styleId="DefaultParagraphFont">
     <w:name w:val="Default Paragraph Font"/>
     <w:uiPriority w:val="1"/>
+    <w:semiHidden/>
     <w:unhideWhenUsed/>
   </w:style>
   <w:style w:type="table" w:default="1" w:styleId="TableNormal">

</xml_diff>